<commit_message>
Test 2 is changed, Test 3 id added
</commit_message>
<xml_diff>
--- a/Test_2.docx
+++ b/Test_2.docx
@@ -8,12 +8,14 @@
           <w:lang w:val="en-US"/>
         </w:rPr>
       </w:pPr>
+      <w:proofErr w:type="spellStart"/>
       <w:r>
         <w:rPr>
           <w:lang w:val="en-US"/>
         </w:rPr>
-        <w:t>awfQAWGWSghezerhdexrhwsehSW</w:t>
+        <w:t>awfQAWGWSghezerhdexrhw</w:t>
       </w:r>
+      <w:proofErr w:type="spellEnd"/>
     </w:p>
     <w:sectPr>
       <w:pgSz w:w="11906" w:h="16838"/>

</xml_diff>

<commit_message>
Change in file Test 2
</commit_message>
<xml_diff>
--- a/Test_2.docx
+++ b/Test_2.docx
@@ -8,14 +8,12 @@
           <w:lang w:val="en-US"/>
         </w:rPr>
       </w:pPr>
-      <w:proofErr w:type="spellStart"/>
       <w:r>
         <w:rPr>
           <w:lang w:val="en-US"/>
         </w:rPr>
-        <w:t>awfQAWGWSghezerhdexrhw</w:t>
+        <w:t>awfQAWGWSghezer</w:t>
       </w:r>
-      <w:proofErr w:type="spellEnd"/>
     </w:p>
     <w:sectPr>
       <w:pgSz w:w="11906" w:h="16838"/>

</xml_diff>